<commit_message>
Organizer update: Added the result of formal run.
</commit_message>
<xml_diff>
--- a/NAIST/edcw2012-verb-NAIST.docx
+++ b/NAIST/edcw2012-verb-NAIST.docx
@@ -195,6 +195,14 @@
             </w:r>
             <w:r>
               <w:rPr>
+                <w:szCs w:val="21"/>
+              </w:rPr>
+              <w:t xml:space="preserve">    </w:t>
+            </w:r>
+            <w:bookmarkStart w:id="0" w:name="_GoBack"/>
+            <w:bookmarkEnd w:id="0"/>
+            <w:r>
+              <w:rPr>
                 <w:rFonts w:hint="eastAsia"/>
                 <w:color w:val="000000" w:themeColor="text1"/>
                 <w:szCs w:val="21"/>
@@ -258,17 +266,9 @@
             </w:r>
             <w:r>
               <w:rPr>
-                <w:rFonts w:hint="eastAsia"/>
-                <w:szCs w:val="21"/>
-              </w:rPr>
-              <w:t>（終了時に報告</w:t>
-            </w:r>
-            <w:r>
-              <w:rPr>
-                <w:rFonts w:hint="eastAsia"/>
-                <w:szCs w:val="21"/>
-              </w:rPr>
-              <w:t>)</w:t>
+                <w:szCs w:val="21"/>
+              </w:rPr>
+              <w:t>R=0.913 P=0.553 F=0.689</w:t>
             </w:r>
           </w:p>
         </w:tc>
@@ -442,7 +442,6 @@
         <w:ind w:leftChars="0" w:left="425" w:firstLine="415"/>
         <w:jc w:val="left"/>
         <w:rPr>
-          <w:rFonts w:hint="eastAsia"/>
           <w:szCs w:val="21"/>
         </w:rPr>
       </w:pPr>
@@ -480,7 +479,6 @@
         <w:ind w:leftChars="0" w:left="425" w:firstLine="415"/>
         <w:jc w:val="left"/>
         <w:rPr>
-          <w:rFonts w:hint="eastAsia"/>
           <w:color w:val="000000" w:themeColor="text1"/>
           <w:szCs w:val="21"/>
         </w:rPr>
@@ -1623,16 +1621,7 @@
           <w:rFonts w:hint="eastAsia"/>
           <w:szCs w:val="21"/>
         </w:rPr>
-        <w:t>主語が並列句構造につ</w:t>
-      </w:r>
-      <w:bookmarkStart w:id="0" w:name="_GoBack"/>
-      <w:bookmarkEnd w:id="0"/>
-      <w:r>
-        <w:rPr>
-          <w:rFonts w:hint="eastAsia"/>
-          <w:szCs w:val="21"/>
-        </w:rPr>
-        <w:t>いては、表層的な特徴（主語の後ろに</w:t>
+        <w:t>主語が並列句構造については、表層的な特徴（主語の後ろに</w:t>
       </w:r>
       <w:r>
         <w:rPr>

</xml_diff>

<commit_message>
Organizer update: -edcw2012-verb-NAIST.docx:   +Added missing dependency to python-argparse   +Added missing trailing slash to the command line example -edcw_detect_agree.py:   +Removed missing configuration of "path" setting for jar and model    files of Stanford Parser (possibly due to different versions of corrcha)
</commit_message>
<xml_diff>
--- a/NAIST/edcw2012-verb-NAIST.docx
+++ b/NAIST/edcw2012-verb-NAIST.docx
@@ -199,8 +199,6 @@
               </w:rPr>
               <w:t xml:space="preserve">    </w:t>
             </w:r>
-            <w:bookmarkStart w:id="0" w:name="_GoBack"/>
-            <w:bookmarkEnd w:id="0"/>
             <w:r>
               <w:rPr>
                 <w:rFonts w:hint="eastAsia"/>
@@ -698,6 +696,14 @@
         </w:rPr>
         <w:t>を実行する。</w:t>
       </w:r>
+      <w:r>
+        <w:rPr>
+          <w:rFonts w:hint="eastAsia"/>
+          <w:color w:val="000000" w:themeColor="text1"/>
+          <w:szCs w:val="21"/>
+        </w:rPr>
+        <w:t>末尾のスラッシュに注意。</w:t>
+      </w:r>
     </w:p>
     <w:p>
       <w:pPr>
@@ -766,6 +772,13 @@
           <w:color w:val="000000" w:themeColor="text1"/>
           <w:szCs w:val="21"/>
         </w:rPr>
+        <w:t>/</w:t>
+      </w:r>
+      <w:r>
+        <w:rPr>
+          <w:color w:val="000000" w:themeColor="text1"/>
+          <w:szCs w:val="21"/>
+        </w:rPr>
         <w:t xml:space="preserve"> -o </w:t>
       </w:r>
       <w:proofErr w:type="spellStart"/>
@@ -777,6 +790,13 @@
         <w:t>all_sys</w:t>
       </w:r>
       <w:proofErr w:type="spellEnd"/>
+      <w:r>
+        <w:rPr>
+          <w:color w:val="000000" w:themeColor="text1"/>
+          <w:szCs w:val="21"/>
+        </w:rPr>
+        <w:t>/</w:t>
+      </w:r>
     </w:p>
     <w:p>
       <w:pPr>
@@ -1064,6 +1084,41 @@
         </w:rPr>
         <w:t xml:space="preserve"> 2.6.5</w:t>
       </w:r>
+      <w:r>
+        <w:rPr>
+          <w:szCs w:val="21"/>
+        </w:rPr>
+        <w:t xml:space="preserve"> + python-</w:t>
+      </w:r>
+      <w:proofErr w:type="spellStart"/>
+      <w:r>
+        <w:rPr>
+          <w:szCs w:val="21"/>
+        </w:rPr>
+        <w:t>argparse</w:t>
+      </w:r>
+      <w:proofErr w:type="spellEnd"/>
+      <w:r>
+        <w:rPr>
+          <w:szCs w:val="21"/>
+        </w:rPr>
+        <w:t xml:space="preserve"> (Python 2.7 </w:t>
+      </w:r>
+      <w:r>
+        <w:rPr>
+          <w:rFonts w:hint="eastAsia"/>
+          <w:szCs w:val="21"/>
+        </w:rPr>
+        <w:t>以降には標準添付</w:t>
+      </w:r>
+      <w:r>
+        <w:rPr>
+          <w:szCs w:val="21"/>
+        </w:rPr>
+        <w:t>)</w:t>
+      </w:r>
+      <w:bookmarkStart w:id="0" w:name="_GoBack"/>
+      <w:bookmarkEnd w:id="0"/>
     </w:p>
     <w:p>
       <w:pPr>

</xml_diff>